<commit_message>
added deliverable 4 document
</commit_message>
<xml_diff>
--- a/documentation/Deliverable 4.docx
+++ b/documentation/Deliverable 4.docx
@@ -730,12 +730,122 @@
     </w:p>
     <w:p>
       <w:pPr>
-        <w:rPr>
+        <w:spacing w:before="240" w:line="276" w:lineRule="auto"/>
+        <w:rPr>
+          <w:b/>
+          <w:bCs/>
           <w:color w:val="156082" w:themeColor="accent1"/>
           <w:sz w:val="20"/>
           <w:szCs w:val="20"/>
         </w:rPr>
       </w:pPr>
+      <w:r>
+        <w:rPr>
+          <w:b/>
+          <w:bCs/>
+          <w:color w:val="156082" w:themeColor="accent1"/>
+          <w:sz w:val="20"/>
+          <w:szCs w:val="20"/>
+        </w:rPr>
+        <w:t>Ethical and Legal Considerations</w:t>
+      </w:r>
+      <w:r>
+        <w:rPr>
+          <w:color w:val="156082" w:themeColor="accent1"/>
+          <w:sz w:val="20"/>
+          <w:szCs w:val="20"/>
+        </w:rPr>
+        <w:br/>
+        <w:t xml:space="preserve">In developing this game, I was mindful of the ethical and legal responsibilities involved in game design. </w:t>
+      </w:r>
+      <w:r>
+        <w:rPr>
+          <w:color w:val="156082" w:themeColor="accent1"/>
+          <w:sz w:val="20"/>
+          <w:szCs w:val="20"/>
+        </w:rPr>
+        <w:t xml:space="preserve"> </w:t>
+      </w:r>
+      <w:r>
+        <w:rPr>
+          <w:color w:val="156082" w:themeColor="accent1"/>
+          <w:sz w:val="20"/>
+          <w:szCs w:val="20"/>
+        </w:rPr>
+        <w:t xml:space="preserve">All assets used in the project, including </w:t>
+      </w:r>
+      <w:r>
+        <w:rPr>
+          <w:color w:val="156082" w:themeColor="accent1"/>
+          <w:sz w:val="20"/>
+          <w:szCs w:val="20"/>
+        </w:rPr>
+        <w:t>graphics</w:t>
+      </w:r>
+      <w:r>
+        <w:rPr>
+          <w:color w:val="156082" w:themeColor="accent1"/>
+          <w:sz w:val="20"/>
+          <w:szCs w:val="20"/>
+        </w:rPr>
+        <w:t>, were either sourced from royalty-free repositories with appropriate licensing for personal or educational use</w:t>
+      </w:r>
+      <w:r>
+        <w:rPr>
+          <w:color w:val="156082" w:themeColor="accent1"/>
+          <w:sz w:val="20"/>
+          <w:szCs w:val="20"/>
+        </w:rPr>
+        <w:t xml:space="preserve"> (icons8.com)</w:t>
+      </w:r>
+      <w:r>
+        <w:rPr>
+          <w:color w:val="156082" w:themeColor="accent1"/>
+          <w:sz w:val="20"/>
+          <w:szCs w:val="20"/>
+        </w:rPr>
+        <w:t xml:space="preserve">. </w:t>
+      </w:r>
+      <w:r>
+        <w:rPr>
+          <w:color w:val="156082" w:themeColor="accent1"/>
+          <w:sz w:val="20"/>
+          <w:szCs w:val="20"/>
+        </w:rPr>
+        <w:t xml:space="preserve">  </w:t>
+      </w:r>
+      <w:r>
+        <w:rPr>
+          <w:color w:val="156082" w:themeColor="accent1"/>
+          <w:sz w:val="20"/>
+          <w:szCs w:val="20"/>
+        </w:rPr>
+        <w:t xml:space="preserve">I ensured that no copyrighted material was used without permission. </w:t>
+      </w:r>
+      <w:r>
+        <w:rPr>
+          <w:color w:val="156082" w:themeColor="accent1"/>
+          <w:sz w:val="20"/>
+          <w:szCs w:val="20"/>
+        </w:rPr>
+        <w:t xml:space="preserve"> </w:t>
+      </w:r>
+      <w:r>
+        <w:rPr>
+          <w:color w:val="156082" w:themeColor="accent1"/>
+          <w:sz w:val="20"/>
+          <w:szCs w:val="20"/>
+        </w:rPr>
+        <w:t>While this game does not collect or store any personal user data, I understand that if I were to distribute it more widely in the future, I would need to consider user privacy and comply with relevant data protection laws.</w:t>
+      </w:r>
+      <w:r>
+        <w:rPr>
+          <w:color w:val="156082" w:themeColor="accent1"/>
+          <w:sz w:val="20"/>
+          <w:szCs w:val="20"/>
+        </w:rPr>
+        <w:t xml:space="preserve"> </w:t>
+      </w:r>
     </w:p>
     <w:sectPr>
       <w:pgSz w:w="11906" w:h="16838"/>

</xml_diff>